<commit_message>
Populated the 'Actions' section.
</commit_message>
<xml_diff>
--- a/ABC_DESIGN_FUNC_SPEC_Shell.docx
+++ b/ABC_DESIGN_FUNC_SPEC_Shell.docx
@@ -104,7 +104,7 @@
           </mc:Choice>
           <mc:Fallback>
             <w:pict>
-              <v:line w14:anchorId="2F7CA167" id="Line 4" o:spid="_x0000_s1026" style="position:absolute;z-index:251656192;visibility:visible;mso-wrap-style:square;mso-width-percent:0;mso-height-percent:0;mso-wrap-distance-left:9pt;mso-wrap-distance-top:0;mso-wrap-distance-right:9pt;mso-wrap-distance-bottom:0;mso-position-horizontal:absolute;mso-position-horizontal-relative:text;mso-position-vertical:absolute;mso-position-vertical-relative:text;mso-width-percent:0;mso-height-percent:0;mso-width-relative:page;mso-height-relative:page" from="0,7.6pt" to="7in,8.6pt" o:gfxdata="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" strokeweight="3pt">
+              <v:line w14:anchorId="6796EF47" id="Line 4" o:spid="_x0000_s1026" style="position:absolute;z-index:251656192;visibility:visible;mso-wrap-style:square;mso-width-percent:0;mso-height-percent:0;mso-wrap-distance-left:9pt;mso-wrap-distance-top:0;mso-wrap-distance-right:9pt;mso-wrap-distance-bottom:0;mso-position-horizontal:absolute;mso-position-horizontal-relative:text;mso-position-vertical:absolute;mso-position-vertical-relative:text;mso-width-percent:0;mso-height-percent:0;mso-width-relative:page;mso-height-relative:page" from="0,7.6pt" to="7in,8.6pt" o:gfxdata="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" strokeweight="3pt">
                 <o:lock v:ext="edit" shapetype="f"/>
               </v:line>
             </w:pict>
@@ -234,7 +234,7 @@
           </mc:Choice>
           <mc:Fallback>
             <w:pict>
-              <v:line w14:anchorId="4B07387C" id="Line 5" o:spid="_x0000_s1026" style="position:absolute;z-index:251657216;visibility:visible;mso-wrap-style:square;mso-width-percent:0;mso-height-percent:0;mso-wrap-distance-left:9pt;mso-wrap-distance-top:0;mso-wrap-distance-right:9pt;mso-wrap-distance-bottom:0;mso-position-horizontal:absolute;mso-position-horizontal-relative:text;mso-position-vertical:absolute;mso-position-vertical-relative:text;mso-width-percent:0;mso-height-percent:0;mso-width-relative:page;mso-height-relative:page" from="27pt,30.65pt" to="6in,30.65pt" o:gfxdata="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" strokeweight=".5pt">
+              <v:line w14:anchorId="21558A0C" id="Line 5" o:spid="_x0000_s1026" style="position:absolute;z-index:251657216;visibility:visible;mso-wrap-style:square;mso-width-percent:0;mso-height-percent:0;mso-wrap-distance-left:9pt;mso-wrap-distance-top:0;mso-wrap-distance-right:9pt;mso-wrap-distance-bottom:0;mso-position-horizontal:absolute;mso-position-horizontal-relative:text;mso-position-vertical:absolute;mso-position-vertical-relative:text;mso-width-percent:0;mso-height-percent:0;mso-width-relative:page;mso-height-relative:page" from="27pt,30.65pt" to="6in,30.65pt" o:gfxdata="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" strokeweight=".5pt">
                 <o:lock v:ext="edit" shapetype="f"/>
               </v:line>
             </w:pict>
@@ -497,7 +497,7 @@
           </mc:Choice>
           <mc:Fallback>
             <w:pict>
-              <v:line w14:anchorId="1958311A" id="Line 8" o:spid="_x0000_s1026" style="position:absolute;z-index:251659264;visibility:visible;mso-wrap-style:square;mso-width-percent:0;mso-height-percent:0;mso-wrap-distance-left:9pt;mso-wrap-distance-top:0;mso-wrap-distance-right:9pt;mso-wrap-distance-bottom:0;mso-position-horizontal:absolute;mso-position-horizontal-relative:text;mso-position-vertical:absolute;mso-position-vertical-relative:text;mso-width-percent:0;mso-height-percent:0;mso-width-relative:page;mso-height-relative:page" from="3pt,289.3pt" to="525pt,289.3pt" o:gfxdata="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" strokeweight="1.5pt">
+              <v:line w14:anchorId="75046329" id="Line 8" o:spid="_x0000_s1026" style="position:absolute;z-index:251659264;visibility:visible;mso-wrap-style:square;mso-width-percent:0;mso-height-percent:0;mso-wrap-distance-left:9pt;mso-wrap-distance-top:0;mso-wrap-distance-right:9pt;mso-wrap-distance-bottom:0;mso-position-horizontal:absolute;mso-position-horizontal-relative:text;mso-position-vertical:absolute;mso-position-vertical-relative:text;mso-width-percent:0;mso-height-percent:0;mso-width-relative:page;mso-height-relative:page" from="3pt,289.3pt" to="525pt,289.3pt" o:gfxdata="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" strokeweight="1.5pt">
                 <o:lock v:ext="edit" shapetype="f"/>
               </v:line>
             </w:pict>
@@ -1225,7 +1225,7 @@
           </mc:Choice>
           <mc:Fallback>
             <w:pict>
-              <v:line w14:anchorId="47A748B7" id="Line 7" o:spid="_x0000_s1026" style="position:absolute;z-index:251658240;visibility:visible;mso-wrap-style:square;mso-width-percent:0;mso-height-percent:0;mso-wrap-distance-left:9pt;mso-wrap-distance-top:0;mso-wrap-distance-right:9pt;mso-wrap-distance-bottom:0;mso-position-horizontal:absolute;mso-position-horizontal-relative:text;mso-position-vertical:absolute;mso-position-vertical-relative:text;mso-width-percent:0;mso-height-percent:0;mso-width-relative:page;mso-height-relative:page" from="-9pt,368.35pt" to="513pt,368.35pt" o:gfxdata="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" strokeweight="1.5pt">
+              <v:line w14:anchorId="3BD4FC2A" id="Line 7" o:spid="_x0000_s1026" style="position:absolute;z-index:251658240;visibility:visible;mso-wrap-style:square;mso-width-percent:0;mso-height-percent:0;mso-wrap-distance-left:9pt;mso-wrap-distance-top:0;mso-wrap-distance-right:9pt;mso-wrap-distance-bottom:0;mso-position-horizontal:absolute;mso-position-horizontal-relative:text;mso-position-vertical:absolute;mso-position-vertical-relative:text;mso-width-percent:0;mso-height-percent:0;mso-width-relative:page;mso-height-relative:page" from="-9pt,368.35pt" to="513pt,368.35pt" o:gfxdata="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" strokeweight="1.5pt">
                 <o:lock v:ext="edit" shapetype="f"/>
               </v:line>
             </w:pict>
@@ -5648,32 +5648,30 @@
         <w:lastRenderedPageBreak/>
         <w:t>Specific Function Description</w:t>
       </w:r>
-      <w:bookmarkStart w:id="43" w:name="_GoBack"/>
       <w:bookmarkEnd w:id="42"/>
+    </w:p>
+    <w:p>
+      <w:pPr>
+        <w:pStyle w:val="Heading2"/>
+      </w:pPr>
+      <w:bookmarkStart w:id="43" w:name="_Toc246152934"/>
+      <w:r>
+        <w:t xml:space="preserve">1.  </w:t>
+      </w:r>
+      <w:r>
+        <w:t>Product</w:t>
+      </w:r>
       <w:bookmarkEnd w:id="43"/>
     </w:p>
     <w:p>
       <w:pPr>
-        <w:pStyle w:val="Heading2"/>
-      </w:pPr>
-      <w:bookmarkStart w:id="44" w:name="_Toc246152934"/>
-      <w:r>
-        <w:t xml:space="preserve">1.  </w:t>
-      </w:r>
-      <w:r>
-        <w:t>Product</w:t>
+        <w:pStyle w:val="Heading3"/>
+      </w:pPr>
+      <w:bookmarkStart w:id="44" w:name="_Toc246152935"/>
+      <w:r>
+        <w:t>Description</w:t>
       </w:r>
       <w:bookmarkEnd w:id="44"/>
-    </w:p>
-    <w:p>
-      <w:pPr>
-        <w:pStyle w:val="Heading3"/>
-      </w:pPr>
-      <w:bookmarkStart w:id="45" w:name="_Toc246152935"/>
-      <w:r>
-        <w:t>Description</w:t>
-      </w:r>
-      <w:bookmarkEnd w:id="45"/>
     </w:p>
     <w:p>
       <w:pPr>
@@ -5723,11 +5721,11 @@
       <w:pPr>
         <w:pStyle w:val="Heading3"/>
       </w:pPr>
-      <w:bookmarkStart w:id="46" w:name="_Toc246152936"/>
+      <w:bookmarkStart w:id="45" w:name="_Toc246152936"/>
       <w:r>
         <w:t>User Interface</w:t>
       </w:r>
-      <w:bookmarkEnd w:id="46"/>
+      <w:bookmarkEnd w:id="45"/>
     </w:p>
     <w:p>
       <w:pPr>
@@ -5748,11 +5746,11 @@
       <w:pPr>
         <w:pStyle w:val="Heading3"/>
       </w:pPr>
-      <w:bookmarkStart w:id="47" w:name="_Toc246152937"/>
+      <w:bookmarkStart w:id="46" w:name="_Toc246152937"/>
       <w:r>
         <w:t>Inputs</w:t>
       </w:r>
-      <w:bookmarkEnd w:id="47"/>
+      <w:bookmarkEnd w:id="46"/>
     </w:p>
     <w:p>
       <w:pPr>
@@ -5774,11 +5772,11 @@
       <w:pPr>
         <w:pStyle w:val="Heading3"/>
       </w:pPr>
-      <w:bookmarkStart w:id="48" w:name="_Toc246152938"/>
+      <w:bookmarkStart w:id="47" w:name="_Toc246152938"/>
       <w:r>
         <w:t>Processing</w:t>
       </w:r>
-      <w:bookmarkEnd w:id="48"/>
+      <w:bookmarkEnd w:id="47"/>
     </w:p>
     <w:p>
       <w:pPr>
@@ -5809,12 +5807,12 @@
       <w:r>
         <w:br w:type="page"/>
       </w:r>
-      <w:bookmarkStart w:id="49" w:name="_Toc246152939"/>
+      <w:bookmarkStart w:id="48" w:name="_Toc246152939"/>
       <w:r>
         <w:lastRenderedPageBreak/>
         <w:t>Reports</w:t>
       </w:r>
-      <w:bookmarkEnd w:id="49"/>
+      <w:bookmarkEnd w:id="48"/>
     </w:p>
     <w:p/>
     <w:p/>
@@ -5822,14 +5820,14 @@
       <w:pPr>
         <w:pStyle w:val="Heading2"/>
       </w:pPr>
-      <w:bookmarkStart w:id="50" w:name="_Toc246152940"/>
+      <w:bookmarkStart w:id="49" w:name="_Toc246152940"/>
       <w:r>
         <w:t>Rep</w:t>
       </w:r>
       <w:r>
         <w:t>ort 1:</w:t>
       </w:r>
-      <w:bookmarkEnd w:id="50"/>
+      <w:bookmarkEnd w:id="49"/>
     </w:p>
     <w:p/>
     <w:p>
@@ -5867,8 +5865,8 @@
           <w:rStyle w:val="Heading1Char"/>
         </w:rPr>
       </w:pPr>
-      <w:bookmarkStart w:id="51" w:name="_Toc53967227"/>
-      <w:bookmarkStart w:id="52" w:name="_Toc246152941"/>
+      <w:bookmarkStart w:id="50" w:name="_Toc53967227"/>
+      <w:bookmarkStart w:id="51" w:name="_Toc246152941"/>
       <w:r>
         <w:rPr>
           <w:rStyle w:val="Heading1Char"/>
@@ -5876,54 +5874,149 @@
         <w:lastRenderedPageBreak/>
         <w:t>Actions</w:t>
       </w:r>
+      <w:bookmarkEnd w:id="50"/>
       <w:bookmarkEnd w:id="51"/>
+    </w:p>
+    <w:p/>
+    <w:p>
+      <w:pPr>
+        <w:pStyle w:val="Heading2"/>
+        <w:rPr>
+          <w:b w:val="0"/>
+          <w:bCs w:val="0"/>
+        </w:rPr>
+      </w:pPr>
+      <w:bookmarkStart w:id="52" w:name="_Toc246152942"/>
+      <w:r>
+        <w:t>1.  Select</w:t>
+      </w:r>
       <w:bookmarkEnd w:id="52"/>
-    </w:p>
-    <w:p/>
+      <w:r>
+        <w:t xml:space="preserve">: </w:t>
+      </w:r>
+      <w:r>
+        <w:rPr>
+          <w:b w:val="0"/>
+          <w:bCs w:val="0"/>
+        </w:rPr>
+        <w:t xml:space="preserve">After the user has added </w:t>
+      </w:r>
+      <w:proofErr w:type="spellStart"/>
+      <w:r>
+        <w:rPr>
+          <w:b w:val="0"/>
+          <w:bCs w:val="0"/>
+        </w:rPr>
+        <w:t>their</w:t>
+      </w:r>
+      <w:proofErr w:type="spellEnd"/>
+      <w:r>
+        <w:rPr>
+          <w:b w:val="0"/>
+          <w:bCs w:val="0"/>
+        </w:rPr>
+        <w:t xml:space="preserve"> contact information into the Chicago Crime Alert Application database, their information will be selected when sending </w:t>
+      </w:r>
+      <w:r>
+        <w:rPr>
+          <w:b w:val="0"/>
+          <w:bCs w:val="0"/>
+        </w:rPr>
+        <w:t>SMS</w:t>
+      </w:r>
+      <w:r>
+        <w:rPr>
+          <w:b w:val="0"/>
+          <w:bCs w:val="0"/>
+        </w:rPr>
+        <w:t xml:space="preserve"> alerts to the user.</w:t>
+      </w:r>
+      <w:r>
+        <w:rPr>
+          <w:b w:val="0"/>
+          <w:bCs w:val="0"/>
+        </w:rPr>
+        <w:t xml:space="preserve">  The application will also select certain data from the Chicago Crime Portal API in order to deliver it to the user (via a graphical UI).</w:t>
+      </w:r>
+    </w:p>
     <w:p>
       <w:pPr>
         <w:pStyle w:val="Heading2"/>
-      </w:pPr>
-      <w:bookmarkStart w:id="53" w:name="_Toc246152942"/>
-      <w:r>
-        <w:t>1.  Select</w:t>
+        <w:rPr>
+          <w:b w:val="0"/>
+          <w:bCs w:val="0"/>
+        </w:rPr>
+      </w:pPr>
+      <w:bookmarkStart w:id="53" w:name="_Toc246152943"/>
+      <w:r>
+        <w:t>2</w:t>
+      </w:r>
+      <w:r>
+        <w:t>.  Update</w:t>
       </w:r>
       <w:bookmarkEnd w:id="53"/>
+      <w:r>
+        <w:t xml:space="preserve">: </w:t>
+      </w:r>
+      <w:r>
+        <w:rPr>
+          <w:b w:val="0"/>
+          <w:bCs w:val="0"/>
+        </w:rPr>
+        <w:t xml:space="preserve">A user’s information will not need to be updated, nor will the Chicago Crime Alert Application update any data via a third-party API. </w:t>
+      </w:r>
     </w:p>
     <w:p>
       <w:pPr>
         <w:pStyle w:val="Heading2"/>
-      </w:pPr>
-      <w:bookmarkStart w:id="54" w:name="_Toc246152943"/>
-      <w:r>
-        <w:t>2</w:t>
-      </w:r>
-      <w:r>
-        <w:t>.  Update</w:t>
+        <w:rPr>
+          <w:b w:val="0"/>
+          <w:bCs w:val="0"/>
+        </w:rPr>
+      </w:pPr>
+      <w:bookmarkStart w:id="54" w:name="_Toc246152944"/>
+      <w:r>
+        <w:t>3.  Delete</w:t>
       </w:r>
       <w:bookmarkEnd w:id="54"/>
+      <w:r>
+        <w:t xml:space="preserve">: </w:t>
+      </w:r>
+      <w:r>
+        <w:rPr>
+          <w:b w:val="0"/>
+          <w:bCs w:val="0"/>
+        </w:rPr>
+        <w:t>No data need be deleted.  This application will remove all user data from its databases manually.</w:t>
+      </w:r>
     </w:p>
     <w:p>
       <w:pPr>
         <w:pStyle w:val="Heading2"/>
-      </w:pPr>
-      <w:bookmarkStart w:id="55" w:name="_Toc246152944"/>
-      <w:r>
-        <w:t>3.  Delete</w:t>
+        <w:rPr>
+          <w:b w:val="0"/>
+          <w:bCs w:val="0"/>
+        </w:rPr>
+      </w:pPr>
+      <w:bookmarkStart w:id="55" w:name="_Toc246152945"/>
+      <w:r>
+        <w:t>4</w:t>
+      </w:r>
+      <w:r>
+        <w:t>.  Calculate</w:t>
       </w:r>
       <w:bookmarkEnd w:id="55"/>
-    </w:p>
-    <w:p>
-      <w:pPr>
-        <w:pStyle w:val="Heading2"/>
-      </w:pPr>
-      <w:bookmarkStart w:id="56" w:name="_Toc246152945"/>
-      <w:r>
-        <w:t>4</w:t>
-      </w:r>
-      <w:r>
-        <w:t>.  Calculate</w:t>
-      </w:r>
+      <w:r>
+        <w:t xml:space="preserve">: </w:t>
+      </w:r>
+      <w:r>
+        <w:rPr>
+          <w:b w:val="0"/>
+          <w:bCs w:val="0"/>
+        </w:rPr>
+        <w:t>Statistics will be calculated after the applications fetches relevant information and has all of the data it requires.  These statistics include: number of times a crime has occurred in a certain ward, the number of times a specific crime has occurred in a specific year, etc.</w:t>
+      </w:r>
+      <w:bookmarkStart w:id="56" w:name="_GoBack"/>
       <w:bookmarkEnd w:id="56"/>
     </w:p>
     <w:p>

</xml_diff>

<commit_message>
Added additional details to the Final Report doc.
</commit_message>
<xml_diff>
--- a/ABC_DESIGN_FUNC_SPEC_Shell.docx
+++ b/ABC_DESIGN_FUNC_SPEC_Shell.docx
@@ -104,7 +104,7 @@
           </mc:Choice>
           <mc:Fallback>
             <w:pict>
-              <v:line w14:anchorId="6796EF47" id="Line 4" o:spid="_x0000_s1026" style="position:absolute;z-index:251656192;visibility:visible;mso-wrap-style:square;mso-width-percent:0;mso-height-percent:0;mso-wrap-distance-left:9pt;mso-wrap-distance-top:0;mso-wrap-distance-right:9pt;mso-wrap-distance-bottom:0;mso-position-horizontal:absolute;mso-position-horizontal-relative:text;mso-position-vertical:absolute;mso-position-vertical-relative:text;mso-width-percent:0;mso-height-percent:0;mso-width-relative:page;mso-height-relative:page" from="0,7.6pt" to="7in,8.6pt" o:gfxdata="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" strokeweight="3pt">
+              <v:line w14:anchorId="6796EF47" id="Line 4" o:spid="_x0000_s1026" style="position:absolute;z-index:251656192;visibility:visible;mso-wrap-style:square;mso-width-percent:0;mso-height-percent:0;mso-wrap-distance-left:9pt;mso-wrap-distance-top:0;mso-wrap-distance-right:9pt;mso-wrap-distance-bottom:0;mso-position-horizontal:absolute;mso-position-horizontal-relative:text;mso-position-vertical:absolute;mso-position-vertical-relative:text;mso-width-percent:0;mso-height-percent:0;mso-width-relative:page;mso-height-relative:page" from="0,7.6pt" to="7in,8.6pt" o:gfxdata="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" strokeweight="3pt">
                 <o:lock v:ext="edit" shapetype="f"/>
               </v:line>
             </w:pict>
@@ -234,7 +234,7 @@
           </mc:Choice>
           <mc:Fallback>
             <w:pict>
-              <v:line w14:anchorId="21558A0C" id="Line 5" o:spid="_x0000_s1026" style="position:absolute;z-index:251657216;visibility:visible;mso-wrap-style:square;mso-width-percent:0;mso-height-percent:0;mso-wrap-distance-left:9pt;mso-wrap-distance-top:0;mso-wrap-distance-right:9pt;mso-wrap-distance-bottom:0;mso-position-horizontal:absolute;mso-position-horizontal-relative:text;mso-position-vertical:absolute;mso-position-vertical-relative:text;mso-width-percent:0;mso-height-percent:0;mso-width-relative:page;mso-height-relative:page" from="27pt,30.65pt" to="6in,30.65pt" o:gfxdata="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" strokeweight=".5pt">
+              <v:line w14:anchorId="21558A0C" id="Line 5" o:spid="_x0000_s1026" style="position:absolute;z-index:251657216;visibility:visible;mso-wrap-style:square;mso-width-percent:0;mso-height-percent:0;mso-wrap-distance-left:9pt;mso-wrap-distance-top:0;mso-wrap-distance-right:9pt;mso-wrap-distance-bottom:0;mso-position-horizontal:absolute;mso-position-horizontal-relative:text;mso-position-vertical:absolute;mso-position-vertical-relative:text;mso-width-percent:0;mso-height-percent:0;mso-width-relative:page;mso-height-relative:page" from="27pt,30.65pt" to="6in,30.65pt" o:gfxdata="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" strokeweight=".5pt">
                 <o:lock v:ext="edit" shapetype="f"/>
               </v:line>
             </w:pict>
@@ -497,7 +497,7 @@
           </mc:Choice>
           <mc:Fallback>
             <w:pict>
-              <v:line w14:anchorId="75046329" id="Line 8" o:spid="_x0000_s1026" style="position:absolute;z-index:251659264;visibility:visible;mso-wrap-style:square;mso-width-percent:0;mso-height-percent:0;mso-wrap-distance-left:9pt;mso-wrap-distance-top:0;mso-wrap-distance-right:9pt;mso-wrap-distance-bottom:0;mso-position-horizontal:absolute;mso-position-horizontal-relative:text;mso-position-vertical:absolute;mso-position-vertical-relative:text;mso-width-percent:0;mso-height-percent:0;mso-width-relative:page;mso-height-relative:page" from="3pt,289.3pt" to="525pt,289.3pt" o:gfxdata="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" strokeweight="1.5pt">
+              <v:line w14:anchorId="75046329" id="Line 8" o:spid="_x0000_s1026" style="position:absolute;z-index:251659264;visibility:visible;mso-wrap-style:square;mso-width-percent:0;mso-height-percent:0;mso-wrap-distance-left:9pt;mso-wrap-distance-top:0;mso-wrap-distance-right:9pt;mso-wrap-distance-bottom:0;mso-position-horizontal:absolute;mso-position-horizontal-relative:text;mso-position-vertical:absolute;mso-position-vertical-relative:text;mso-width-percent:0;mso-height-percent:0;mso-width-relative:page;mso-height-relative:page" from="3pt,289.3pt" to="525pt,289.3pt" o:gfxdata="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" strokeweight="1.5pt">
                 <o:lock v:ext="edit" shapetype="f"/>
               </v:line>
             </w:pict>
@@ -594,12 +594,6 @@
         <w:gridCol w:w="2520"/>
       </w:tblGrid>
       <w:tr>
-        <w:tblPrEx>
-          <w:tblCellMar>
-            <w:top w:w="0" w:type="dxa"/>
-            <w:bottom w:w="0" w:type="dxa"/>
-          </w:tblCellMar>
-        </w:tblPrEx>
         <w:tc>
           <w:tcPr>
             <w:tcW w:w="2448" w:type="dxa"/>
@@ -774,10 +768,7 @@
         </w:tabs>
       </w:pPr>
       <w:r>
-        <w:t>Vismark Juarez</w:t>
-      </w:r>
-      <w:r>
-        <w:t xml:space="preserve">.          </w:t>
+        <w:t xml:space="preserve">Vismark Juarez.          </w:t>
       </w:r>
       <w:hyperlink r:id="rId8" w:history="1">
         <w:r>
@@ -835,12 +826,6 @@
         <w:gridCol w:w="3960"/>
       </w:tblGrid>
       <w:tr>
-        <w:tblPrEx>
-          <w:tblCellMar>
-            <w:top w:w="0" w:type="dxa"/>
-            <w:bottom w:w="0" w:type="dxa"/>
-          </w:tblCellMar>
-        </w:tblPrEx>
         <w:tc>
           <w:tcPr>
             <w:tcW w:w="1368" w:type="dxa"/>
@@ -1032,12 +1017,6 @@
         <w:gridCol w:w="1170"/>
       </w:tblGrid>
       <w:tr>
-        <w:tblPrEx>
-          <w:tblCellMar>
-            <w:top w:w="0" w:type="dxa"/>
-            <w:bottom w:w="0" w:type="dxa"/>
-          </w:tblCellMar>
-        </w:tblPrEx>
         <w:trPr>
           <w:cantSplit/>
         </w:trPr>
@@ -1225,7 +1204,7 @@
           </mc:Choice>
           <mc:Fallback>
             <w:pict>
-              <v:line w14:anchorId="3BD4FC2A" id="Line 7" o:spid="_x0000_s1026" style="position:absolute;z-index:251658240;visibility:visible;mso-wrap-style:square;mso-width-percent:0;mso-height-percent:0;mso-wrap-distance-left:9pt;mso-wrap-distance-top:0;mso-wrap-distance-right:9pt;mso-wrap-distance-bottom:0;mso-position-horizontal:absolute;mso-position-horizontal-relative:text;mso-position-vertical:absolute;mso-position-vertical-relative:text;mso-width-percent:0;mso-height-percent:0;mso-width-relative:page;mso-height-relative:page" from="-9pt,368.35pt" to="513pt,368.35pt" o:gfxdata="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" strokeweight="1.5pt">
+              <v:line w14:anchorId="3BD4FC2A" id="Line 7" o:spid="_x0000_s1026" style="position:absolute;z-index:251658240;visibility:visible;mso-wrap-style:square;mso-width-percent:0;mso-height-percent:0;mso-wrap-distance-left:9pt;mso-wrap-distance-top:0;mso-wrap-distance-right:9pt;mso-wrap-distance-bottom:0;mso-position-horizontal:absolute;mso-position-horizontal-relative:text;mso-position-vertical:absolute;mso-position-vertical-relative:text;mso-width-percent:0;mso-height-percent:0;mso-width-relative:page;mso-height-relative:page" from="-9pt,368.35pt" to="513pt,368.35pt" o:gfxdata="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" strokeweight="1.5pt">
                 <o:lock v:ext="edit" shapetype="f"/>
               </v:line>
             </w:pict>
@@ -1316,6 +1295,7 @@
         <w:r>
           <w:rPr>
             <w:noProof/>
+            <w:webHidden/>
           </w:rPr>
         </w:r>
         <w:r>
@@ -1384,6 +1364,7 @@
         <w:r>
           <w:rPr>
             <w:noProof/>
+            <w:webHidden/>
           </w:rPr>
         </w:r>
         <w:r>
@@ -1452,6 +1433,7 @@
         <w:r>
           <w:rPr>
             <w:noProof/>
+            <w:webHidden/>
           </w:rPr>
         </w:r>
         <w:r>
@@ -1520,6 +1502,7 @@
         <w:r>
           <w:rPr>
             <w:noProof/>
+            <w:webHidden/>
           </w:rPr>
         </w:r>
         <w:r>
@@ -1587,6 +1570,7 @@
         <w:r>
           <w:rPr>
             <w:noProof/>
+            <w:webHidden/>
           </w:rPr>
         </w:r>
         <w:r>
@@ -1654,6 +1638,7 @@
         <w:r>
           <w:rPr>
             <w:noProof/>
+            <w:webHidden/>
           </w:rPr>
         </w:r>
         <w:r>
@@ -1721,6 +1706,7 @@
         <w:r>
           <w:rPr>
             <w:noProof/>
+            <w:webHidden/>
           </w:rPr>
         </w:r>
         <w:r>
@@ -1788,6 +1774,7 @@
         <w:r>
           <w:rPr>
             <w:noProof/>
+            <w:webHidden/>
           </w:rPr>
         </w:r>
         <w:r>
@@ -1855,6 +1842,7 @@
         <w:r>
           <w:rPr>
             <w:noProof/>
+            <w:webHidden/>
           </w:rPr>
         </w:r>
         <w:r>
@@ -1922,6 +1910,7 @@
         <w:r>
           <w:rPr>
             <w:noProof/>
+            <w:webHidden/>
           </w:rPr>
         </w:r>
         <w:r>
@@ -1990,6 +1979,7 @@
         <w:r>
           <w:rPr>
             <w:noProof/>
+            <w:webHidden/>
           </w:rPr>
         </w:r>
         <w:r>
@@ -2057,6 +2047,7 @@
         <w:r>
           <w:rPr>
             <w:noProof/>
+            <w:webHidden/>
           </w:rPr>
         </w:r>
         <w:r>
@@ -2124,6 +2115,7 @@
         <w:r>
           <w:rPr>
             <w:noProof/>
+            <w:webHidden/>
           </w:rPr>
         </w:r>
         <w:r>
@@ -2191,6 +2183,7 @@
         <w:r>
           <w:rPr>
             <w:noProof/>
+            <w:webHidden/>
           </w:rPr>
         </w:r>
         <w:r>
@@ -2258,6 +2251,7 @@
         <w:r>
           <w:rPr>
             <w:noProof/>
+            <w:webHidden/>
           </w:rPr>
         </w:r>
         <w:r>
@@ -2325,6 +2319,7 @@
         <w:r>
           <w:rPr>
             <w:noProof/>
+            <w:webHidden/>
           </w:rPr>
         </w:r>
         <w:r>
@@ -2392,6 +2387,7 @@
         <w:r>
           <w:rPr>
             <w:noProof/>
+            <w:webHidden/>
           </w:rPr>
         </w:r>
         <w:r>
@@ -2459,6 +2455,7 @@
         <w:r>
           <w:rPr>
             <w:noProof/>
+            <w:webHidden/>
           </w:rPr>
         </w:r>
         <w:r>
@@ -2527,6 +2524,7 @@
         <w:r>
           <w:rPr>
             <w:noProof/>
+            <w:webHidden/>
           </w:rPr>
         </w:r>
         <w:r>
@@ -2594,6 +2592,7 @@
         <w:r>
           <w:rPr>
             <w:noProof/>
+            <w:webHidden/>
           </w:rPr>
         </w:r>
         <w:r>
@@ -2661,6 +2660,7 @@
         <w:r>
           <w:rPr>
             <w:noProof/>
+            <w:webHidden/>
           </w:rPr>
         </w:r>
         <w:r>
@@ -2728,6 +2728,7 @@
         <w:r>
           <w:rPr>
             <w:noProof/>
+            <w:webHidden/>
           </w:rPr>
         </w:r>
         <w:r>
@@ -2795,6 +2796,7 @@
         <w:r>
           <w:rPr>
             <w:noProof/>
+            <w:webHidden/>
           </w:rPr>
         </w:r>
         <w:r>
@@ -2862,6 +2864,7 @@
         <w:r>
           <w:rPr>
             <w:noProof/>
+            <w:webHidden/>
           </w:rPr>
         </w:r>
         <w:r>
@@ -2929,6 +2932,7 @@
         <w:r>
           <w:rPr>
             <w:noProof/>
+            <w:webHidden/>
           </w:rPr>
         </w:r>
         <w:r>
@@ -2997,6 +3001,7 @@
         <w:r>
           <w:rPr>
             <w:noProof/>
+            <w:webHidden/>
           </w:rPr>
         </w:r>
         <w:r>
@@ -3064,6 +3069,7 @@
         <w:r>
           <w:rPr>
             <w:noProof/>
+            <w:webHidden/>
           </w:rPr>
         </w:r>
         <w:r>
@@ -3131,6 +3137,7 @@
         <w:r>
           <w:rPr>
             <w:noProof/>
+            <w:webHidden/>
           </w:rPr>
         </w:r>
         <w:r>
@@ -3198,6 +3205,7 @@
         <w:r>
           <w:rPr>
             <w:noProof/>
+            <w:webHidden/>
           </w:rPr>
         </w:r>
         <w:r>
@@ -3265,6 +3273,7 @@
         <w:r>
           <w:rPr>
             <w:noProof/>
+            <w:webHidden/>
           </w:rPr>
         </w:r>
         <w:r>
@@ -3332,6 +3341,7 @@
         <w:r>
           <w:rPr>
             <w:noProof/>
+            <w:webHidden/>
           </w:rPr>
         </w:r>
         <w:r>
@@ -3400,6 +3410,7 @@
         <w:r>
           <w:rPr>
             <w:noProof/>
+            <w:webHidden/>
           </w:rPr>
         </w:r>
         <w:r>
@@ -3467,6 +3478,7 @@
         <w:r>
           <w:rPr>
             <w:noProof/>
+            <w:webHidden/>
           </w:rPr>
         </w:r>
         <w:r>
@@ -3535,6 +3547,7 @@
         <w:r>
           <w:rPr>
             <w:noProof/>
+            <w:webHidden/>
           </w:rPr>
         </w:r>
         <w:r>
@@ -3602,6 +3615,7 @@
         <w:r>
           <w:rPr>
             <w:noProof/>
+            <w:webHidden/>
           </w:rPr>
         </w:r>
         <w:r>
@@ -3669,6 +3683,7 @@
         <w:r>
           <w:rPr>
             <w:noProof/>
+            <w:webHidden/>
           </w:rPr>
         </w:r>
         <w:r>
@@ -3736,6 +3751,7 @@
         <w:r>
           <w:rPr>
             <w:noProof/>
+            <w:webHidden/>
           </w:rPr>
         </w:r>
         <w:r>
@@ -3803,6 +3819,7 @@
         <w:r>
           <w:rPr>
             <w:noProof/>
+            <w:webHidden/>
           </w:rPr>
         </w:r>
         <w:r>
@@ -3871,6 +3888,7 @@
         <w:r>
           <w:rPr>
             <w:noProof/>
+            <w:webHidden/>
           </w:rPr>
         </w:r>
         <w:r>
@@ -3939,6 +3957,7 @@
         <w:r>
           <w:rPr>
             <w:noProof/>
+            <w:webHidden/>
           </w:rPr>
         </w:r>
         <w:r>
@@ -4641,7 +4660,7 @@
           <w:noProof/>
         </w:rPr>
         <w:drawing>
-          <wp:anchor distT="0" distB="0" distL="114300" distR="114300" simplePos="0" relativeHeight="251655680" behindDoc="1" locked="0" layoutInCell="1" allowOverlap="1" wp14:anchorId="70BCDF61" wp14:editId="18D278E3">
+          <wp:anchor distT="0" distB="0" distL="114300" distR="114300" simplePos="0" relativeHeight="251655680" behindDoc="1" locked="0" layoutInCell="1" allowOverlap="1" wp14:anchorId="70BCDF61" wp14:editId="380CF17B">
             <wp:simplePos x="0" y="0"/>
             <wp:positionH relativeFrom="column">
               <wp:posOffset>0</wp:posOffset>
@@ -5552,6 +5571,95 @@
     </w:p>
     <w:p>
       <w:pPr>
+        <w:pStyle w:val="ListParagraph"/>
+        <w:ind w:left="1170"/>
+      </w:pPr>
+    </w:p>
+    <w:p>
+      <w:pPr>
+        <w:pStyle w:val="ListParagraph"/>
+        <w:ind w:left="1170"/>
+      </w:pPr>
+    </w:p>
+    <w:p>
+      <w:pPr>
+        <w:pStyle w:val="ListParagraph"/>
+        <w:numPr>
+          <w:ilvl w:val="0"/>
+          <w:numId w:val="22"/>
+        </w:numPr>
+      </w:pPr>
+      <w:r>
+        <w:t xml:space="preserve">The </w:t>
+      </w:r>
+      <w:r>
+        <w:t>daily SMS Text messages will appear as shown below:</w:t>
+      </w:r>
+    </w:p>
+    <w:p>
+      <w:pPr>
+        <w:ind w:left="720"/>
+      </w:pPr>
+      <w:r>
+        <w:lastRenderedPageBreak/>
+        <w:drawing>
+          <wp:inline distT="0" distB="0" distL="0" distR="0" wp14:anchorId="162A5AF9" wp14:editId="71F0C3F1">
+            <wp:extent cx="2853845" cy="6024784"/>
+            <wp:effectExtent l="0" t="0" r="3810" b="0"/>
+            <wp:docPr id="17" name="Picture 8">
+              <a:extLst xmlns:a="http://schemas.openxmlformats.org/drawingml/2006/main">
+                <a:ext uri="{FF2B5EF4-FFF2-40B4-BE49-F238E27FC236}">
+                  <a16:creationId xmlns:a16="http://schemas.microsoft.com/office/drawing/2014/main" id="{1338779C-F515-462D-9C05-B155C044975B}"/>
+                </a:ext>
+              </a:extLst>
+            </wp:docPr>
+            <wp:cNvGraphicFramePr>
+              <a:graphicFrameLocks xmlns:a="http://schemas.openxmlformats.org/drawingml/2006/main" noChangeAspect="1"/>
+            </wp:cNvGraphicFramePr>
+            <a:graphic xmlns:a="http://schemas.openxmlformats.org/drawingml/2006/main">
+              <a:graphicData uri="http://schemas.openxmlformats.org/drawingml/2006/picture">
+                <pic:pic xmlns:pic="http://schemas.openxmlformats.org/drawingml/2006/picture">
+                  <pic:nvPicPr>
+                    <pic:cNvPr id="9" name="Picture 8">
+                      <a:extLst>
+                        <a:ext uri="{FF2B5EF4-FFF2-40B4-BE49-F238E27FC236}">
+                          <a16:creationId xmlns:a16="http://schemas.microsoft.com/office/drawing/2014/main" id="{1338779C-F515-462D-9C05-B155C044975B}"/>
+                        </a:ext>
+                      </a:extLst>
+                    </pic:cNvPr>
+                    <pic:cNvPicPr>
+                      <a:picLocks noChangeAspect="1"/>
+                    </pic:cNvPicPr>
+                  </pic:nvPicPr>
+                  <pic:blipFill>
+                    <a:blip r:embed="rId18"/>
+                    <a:stretch>
+                      <a:fillRect/>
+                    </a:stretch>
+                  </pic:blipFill>
+                  <pic:spPr>
+                    <a:xfrm>
+                      <a:off x="0" y="0"/>
+                      <a:ext cx="2853845" cy="6024784"/>
+                    </a:xfrm>
+                    <a:prstGeom prst="rect">
+                      <a:avLst/>
+                    </a:prstGeom>
+                  </pic:spPr>
+                </pic:pic>
+              </a:graphicData>
+            </a:graphic>
+          </wp:inline>
+        </w:drawing>
+      </w:r>
+    </w:p>
+    <w:p>
+      <w:pPr>
+        <w:ind w:left="720"/>
+      </w:pPr>
+    </w:p>
+    <w:p>
+      <w:pPr>
         <w:pStyle w:val="Heading2"/>
       </w:pPr>
     </w:p>
@@ -5559,7 +5667,20 @@
       <w:pPr>
         <w:pStyle w:val="Heading2"/>
       </w:pPr>
-      <w:r>
+    </w:p>
+    <w:p>
+      <w:pPr>
+        <w:pStyle w:val="Heading2"/>
+      </w:pPr>
+    </w:p>
+    <w:p/>
+    <w:p/>
+    <w:p>
+      <w:pPr>
+        <w:pStyle w:val="Heading2"/>
+      </w:pPr>
+      <w:r>
+        <w:lastRenderedPageBreak/>
         <w:t>Database Diagram</w:t>
       </w:r>
       <w:bookmarkEnd w:id="40"/>
@@ -5785,6 +5906,7 @@
           <w:szCs w:val="27"/>
         </w:rPr>
       </w:pPr>
+      <w:bookmarkStart w:id="48" w:name="_GoBack"/>
       <w:r>
         <w:rPr>
           <w:sz w:val="27"/>
@@ -5800,6 +5922,7 @@
         <w:t>.</w:t>
       </w:r>
     </w:p>
+    <w:bookmarkEnd w:id="48"/>
     <w:p>
       <w:pPr>
         <w:pStyle w:val="Heading1"/>
@@ -5807,12 +5930,12 @@
       <w:r>
         <w:br w:type="page"/>
       </w:r>
-      <w:bookmarkStart w:id="48" w:name="_Toc246152939"/>
+      <w:bookmarkStart w:id="49" w:name="_Toc246152939"/>
       <w:r>
         <w:lastRenderedPageBreak/>
         <w:t>Reports</w:t>
       </w:r>
-      <w:bookmarkEnd w:id="48"/>
+      <w:bookmarkEnd w:id="49"/>
     </w:p>
     <w:p/>
     <w:p/>
@@ -5820,14 +5943,14 @@
       <w:pPr>
         <w:pStyle w:val="Heading2"/>
       </w:pPr>
-      <w:bookmarkStart w:id="49" w:name="_Toc246152940"/>
+      <w:bookmarkStart w:id="50" w:name="_Toc246152940"/>
       <w:r>
         <w:t>Rep</w:t>
       </w:r>
       <w:r>
         <w:t>ort 1:</w:t>
       </w:r>
-      <w:bookmarkEnd w:id="49"/>
+      <w:bookmarkEnd w:id="50"/>
     </w:p>
     <w:p/>
     <w:p>
@@ -5865,8 +5988,8 @@
           <w:rStyle w:val="Heading1Char"/>
         </w:rPr>
       </w:pPr>
-      <w:bookmarkStart w:id="50" w:name="_Toc53967227"/>
-      <w:bookmarkStart w:id="51" w:name="_Toc246152941"/>
+      <w:bookmarkStart w:id="51" w:name="_Toc53967227"/>
+      <w:bookmarkStart w:id="52" w:name="_Toc246152941"/>
       <w:r>
         <w:rPr>
           <w:rStyle w:val="Heading1Char"/>
@@ -5874,8 +5997,8 @@
         <w:lastRenderedPageBreak/>
         <w:t>Actions</w:t>
       </w:r>
-      <w:bookmarkEnd w:id="50"/>
       <w:bookmarkEnd w:id="51"/>
+      <w:bookmarkEnd w:id="52"/>
     </w:p>
     <w:p/>
     <w:p>
@@ -5886,11 +6009,11 @@
           <w:bCs w:val="0"/>
         </w:rPr>
       </w:pPr>
-      <w:bookmarkStart w:id="52" w:name="_Toc246152942"/>
+      <w:bookmarkStart w:id="53" w:name="_Toc246152942"/>
       <w:r>
         <w:t>1.  Select</w:t>
       </w:r>
-      <w:bookmarkEnd w:id="52"/>
+      <w:bookmarkEnd w:id="53"/>
       <w:r>
         <w:t xml:space="preserve">: </w:t>
       </w:r>
@@ -5899,44 +6022,55 @@
           <w:b w:val="0"/>
           <w:bCs w:val="0"/>
         </w:rPr>
-        <w:t xml:space="preserve">After the user has added </w:t>
-      </w:r>
-      <w:proofErr w:type="spellStart"/>
+        <w:t xml:space="preserve">After the user has added their contact information into the Chicago Crime Alert Application database, their information will be selected when sending </w:t>
+      </w:r>
       <w:r>
         <w:rPr>
           <w:b w:val="0"/>
           <w:bCs w:val="0"/>
         </w:rPr>
-        <w:t>their</w:t>
-      </w:r>
-      <w:proofErr w:type="spellEnd"/>
+        <w:t>SMS</w:t>
+      </w:r>
       <w:r>
         <w:rPr>
           <w:b w:val="0"/>
           <w:bCs w:val="0"/>
         </w:rPr>
-        <w:t xml:space="preserve"> contact information into the Chicago Crime Alert Application database, their information will be selected when sending </w:t>
+        <w:t xml:space="preserve"> alerts to the user.</w:t>
       </w:r>
       <w:r>
         <w:rPr>
           <w:b w:val="0"/>
           <w:bCs w:val="0"/>
         </w:rPr>
-        <w:t>SMS</w:t>
-      </w:r>
-      <w:r>
+        <w:t xml:space="preserve">  The application will also select certain data from the Chicago Crime Portal API in order to deliver it to the user (via a graphical UI).</w:t>
+      </w:r>
+    </w:p>
+    <w:p>
+      <w:pPr>
+        <w:pStyle w:val="Heading2"/>
         <w:rPr>
           <w:b w:val="0"/>
           <w:bCs w:val="0"/>
         </w:rPr>
-        <w:t xml:space="preserve"> alerts to the user.</w:t>
+      </w:pPr>
+      <w:bookmarkStart w:id="54" w:name="_Toc246152943"/>
+      <w:r>
+        <w:t>2</w:t>
+      </w:r>
+      <w:r>
+        <w:t>.  Update</w:t>
+      </w:r>
+      <w:bookmarkEnd w:id="54"/>
+      <w:r>
+        <w:t xml:space="preserve">: </w:t>
       </w:r>
       <w:r>
         <w:rPr>
           <w:b w:val="0"/>
           <w:bCs w:val="0"/>
         </w:rPr>
-        <w:t xml:space="preserve">  The application will also select certain data from the Chicago Crime Portal API in order to deliver it to the user (via a graphical UI).</w:t>
+        <w:t xml:space="preserve">A user’s information will not need to be updated, nor will the Chicago Crime Alert Application update any data via a third-party API. </w:t>
       </w:r>
     </w:p>
     <w:p>
@@ -5947,14 +6081,11 @@
           <w:bCs w:val="0"/>
         </w:rPr>
       </w:pPr>
-      <w:bookmarkStart w:id="53" w:name="_Toc246152943"/>
-      <w:r>
-        <w:t>2</w:t>
-      </w:r>
-      <w:r>
-        <w:t>.  Update</w:t>
-      </w:r>
-      <w:bookmarkEnd w:id="53"/>
+      <w:bookmarkStart w:id="55" w:name="_Toc246152944"/>
+      <w:r>
+        <w:t>3.  Delete</w:t>
+      </w:r>
+      <w:bookmarkEnd w:id="55"/>
       <w:r>
         <w:t xml:space="preserve">: </w:t>
       </w:r>
@@ -5963,7 +6094,7 @@
           <w:b w:val="0"/>
           <w:bCs w:val="0"/>
         </w:rPr>
-        <w:t xml:space="preserve">A user’s information will not need to be updated, nor will the Chicago Crime Alert Application update any data via a third-party API. </w:t>
+        <w:t>No data need be deleted.  This application will remove all user data from its databases manually.</w:t>
       </w:r>
     </w:p>
     <w:p>
@@ -5974,11 +6105,14 @@
           <w:bCs w:val="0"/>
         </w:rPr>
       </w:pPr>
-      <w:bookmarkStart w:id="54" w:name="_Toc246152944"/>
-      <w:r>
-        <w:t>3.  Delete</w:t>
-      </w:r>
-      <w:bookmarkEnd w:id="54"/>
+      <w:bookmarkStart w:id="56" w:name="_Toc246152945"/>
+      <w:r>
+        <w:t>4</w:t>
+      </w:r>
+      <w:r>
+        <w:t>.  Calculate</w:t>
+      </w:r>
+      <w:bookmarkEnd w:id="56"/>
       <w:r>
         <w:t xml:space="preserve">: </w:t>
       </w:r>
@@ -5987,37 +6121,8 @@
           <w:b w:val="0"/>
           <w:bCs w:val="0"/>
         </w:rPr>
-        <w:t>No data need be deleted.  This application will remove all user data from its databases manually.</w:t>
-      </w:r>
-    </w:p>
-    <w:p>
-      <w:pPr>
-        <w:pStyle w:val="Heading2"/>
-        <w:rPr>
-          <w:b w:val="0"/>
-          <w:bCs w:val="0"/>
-        </w:rPr>
-      </w:pPr>
-      <w:bookmarkStart w:id="55" w:name="_Toc246152945"/>
-      <w:r>
-        <w:t>4</w:t>
-      </w:r>
-      <w:r>
-        <w:t>.  Calculate</w:t>
-      </w:r>
-      <w:bookmarkEnd w:id="55"/>
-      <w:r>
-        <w:t xml:space="preserve">: </w:t>
-      </w:r>
-      <w:r>
-        <w:rPr>
-          <w:b w:val="0"/>
-          <w:bCs w:val="0"/>
-        </w:rPr>
         <w:t>Statistics will be calculated after the applications fetches relevant information and has all of the data it requires.  These statistics include: number of times a crime has occurred in a certain ward, the number of times a specific crime has occurred in a specific year, etc.</w:t>
       </w:r>
-      <w:bookmarkStart w:id="56" w:name="_GoBack"/>
-      <w:bookmarkEnd w:id="56"/>
     </w:p>
     <w:p>
       <w:pPr>
@@ -6062,7 +6167,7 @@
                     </pic:cNvPicPr>
                   </pic:nvPicPr>
                   <pic:blipFill>
-                    <a:blip r:embed="rId18">
+                    <a:blip r:embed="rId19">
                       <a:extLst>
                         <a:ext uri="{28A0092B-C50C-407E-A947-70E740481C1C}">
                           <a14:useLocalDpi xmlns:a14="http://schemas.microsoft.com/office/drawing/2010/main" val="0"/>
@@ -6113,63 +6218,6 @@
                 <pic:pic xmlns:pic="http://schemas.openxmlformats.org/drawingml/2006/picture">
                   <pic:nvPicPr>
                     <pic:cNvPr id="0" name="Picture 2" descr="Winform2"/>
-                    <pic:cNvPicPr>
-                      <a:picLocks/>
-                    </pic:cNvPicPr>
-                  </pic:nvPicPr>
-                  <pic:blipFill>
-                    <a:blip r:embed="rId19">
-                      <a:extLst>
-                        <a:ext uri="{28A0092B-C50C-407E-A947-70E740481C1C}">
-                          <a14:useLocalDpi xmlns:a14="http://schemas.microsoft.com/office/drawing/2010/main" val="0"/>
-                        </a:ext>
-                      </a:extLst>
-                    </a:blip>
-                    <a:srcRect/>
-                    <a:stretch>
-                      <a:fillRect/>
-                    </a:stretch>
-                  </pic:blipFill>
-                  <pic:spPr bwMode="auto">
-                    <a:xfrm>
-                      <a:off x="0" y="0"/>
-                      <a:ext cx="5702300" cy="2679700"/>
-                    </a:xfrm>
-                    <a:prstGeom prst="rect">
-                      <a:avLst/>
-                    </a:prstGeom>
-                    <a:noFill/>
-                    <a:ln>
-                      <a:noFill/>
-                    </a:ln>
-                  </pic:spPr>
-                </pic:pic>
-              </a:graphicData>
-            </a:graphic>
-          </wp:inline>
-        </w:drawing>
-      </w:r>
-      <w:r>
-        <w:t>Alerts:</w:t>
-      </w:r>
-      <w:r>
-        <w:rPr>
-          <w:noProof/>
-        </w:rPr>
-        <w:lastRenderedPageBreak/>
-        <w:drawing>
-          <wp:inline distT="0" distB="0" distL="0" distR="0" wp14:anchorId="6E7A9156" wp14:editId="6F267AA3">
-            <wp:extent cx="5702300" cy="2679700"/>
-            <wp:effectExtent l="0" t="0" r="0" b="0"/>
-            <wp:docPr id="3" name="Picture 3" descr="Winform3"/>
-            <wp:cNvGraphicFramePr>
-              <a:graphicFrameLocks xmlns:a="http://schemas.openxmlformats.org/drawingml/2006/main"/>
-            </wp:cNvGraphicFramePr>
-            <a:graphic xmlns:a="http://schemas.openxmlformats.org/drawingml/2006/main">
-              <a:graphicData uri="http://schemas.openxmlformats.org/drawingml/2006/picture">
-                <pic:pic xmlns:pic="http://schemas.openxmlformats.org/drawingml/2006/picture">
-                  <pic:nvPicPr>
-                    <pic:cNvPr id="0" name="Picture 3" descr="Winform3"/>
                     <pic:cNvPicPr>
                       <a:picLocks/>
                     </pic:cNvPicPr>
@@ -6207,6 +6255,63 @@
         </w:drawing>
       </w:r>
       <w:r>
+        <w:t>Alerts:</w:t>
+      </w:r>
+      <w:r>
+        <w:rPr>
+          <w:noProof/>
+        </w:rPr>
+        <w:lastRenderedPageBreak/>
+        <w:drawing>
+          <wp:inline distT="0" distB="0" distL="0" distR="0" wp14:anchorId="6E7A9156" wp14:editId="6F267AA3">
+            <wp:extent cx="5702300" cy="2679700"/>
+            <wp:effectExtent l="0" t="0" r="0" b="0"/>
+            <wp:docPr id="3" name="Picture 3" descr="Winform3"/>
+            <wp:cNvGraphicFramePr>
+              <a:graphicFrameLocks xmlns:a="http://schemas.openxmlformats.org/drawingml/2006/main"/>
+            </wp:cNvGraphicFramePr>
+            <a:graphic xmlns:a="http://schemas.openxmlformats.org/drawingml/2006/main">
+              <a:graphicData uri="http://schemas.openxmlformats.org/drawingml/2006/picture">
+                <pic:pic xmlns:pic="http://schemas.openxmlformats.org/drawingml/2006/picture">
+                  <pic:nvPicPr>
+                    <pic:cNvPr id="0" name="Picture 3" descr="Winform3"/>
+                    <pic:cNvPicPr>
+                      <a:picLocks/>
+                    </pic:cNvPicPr>
+                  </pic:nvPicPr>
+                  <pic:blipFill>
+                    <a:blip r:embed="rId21">
+                      <a:extLst>
+                        <a:ext uri="{28A0092B-C50C-407E-A947-70E740481C1C}">
+                          <a14:useLocalDpi xmlns:a14="http://schemas.microsoft.com/office/drawing/2010/main" val="0"/>
+                        </a:ext>
+                      </a:extLst>
+                    </a:blip>
+                    <a:srcRect/>
+                    <a:stretch>
+                      <a:fillRect/>
+                    </a:stretch>
+                  </pic:blipFill>
+                  <pic:spPr bwMode="auto">
+                    <a:xfrm>
+                      <a:off x="0" y="0"/>
+                      <a:ext cx="5702300" cy="2679700"/>
+                    </a:xfrm>
+                    <a:prstGeom prst="rect">
+                      <a:avLst/>
+                    </a:prstGeom>
+                    <a:noFill/>
+                    <a:ln>
+                      <a:noFill/>
+                    </a:ln>
+                  </pic:spPr>
+                </pic:pic>
+              </a:graphicData>
+            </a:graphic>
+          </wp:inline>
+        </w:drawing>
+      </w:r>
+      <w:r>
         <w:t>About Us:</w:t>
       </w:r>
       <w:r>
@@ -6231,7 +6336,7 @@
                     </pic:cNvPicPr>
                   </pic:nvPicPr>
                   <pic:blipFill>
-                    <a:blip r:embed="rId21">
+                    <a:blip r:embed="rId22">
                       <a:extLst>
                         <a:ext uri="{28A0092B-C50C-407E-A947-70E740481C1C}">
                           <a14:useLocalDpi xmlns:a14="http://schemas.microsoft.com/office/drawing/2010/main" val="0"/>
@@ -9317,7 +9422,7 @@
     </w:rPrDefault>
     <w:pPrDefault/>
   </w:docDefaults>
-  <w:latentStyles w:defLockedState="0" w:defUIPriority="99" w:defSemiHidden="0" w:defUnhideWhenUsed="0" w:defQFormat="0" w:count="376">
+  <w:latentStyles w:defLockedState="0" w:defUIPriority="99" w:defSemiHidden="0" w:defUnhideWhenUsed="0" w:defQFormat="0" w:count="375">
     <w:lsdException w:name="Normal" w:uiPriority="0" w:qFormat="1"/>
     <w:lsdException w:name="heading 1" w:uiPriority="9" w:qFormat="1"/>
     <w:lsdException w:name="heading 2" w:uiPriority="9" w:qFormat="1"/>
@@ -9693,7 +9798,6 @@
     <w:lsdException w:name="Smart Hyperlink" w:semiHidden="1" w:unhideWhenUsed="1"/>
     <w:lsdException w:name="Hashtag" w:semiHidden="1" w:unhideWhenUsed="1"/>
     <w:lsdException w:name="Unresolved Mention" w:semiHidden="1" w:unhideWhenUsed="1"/>
-    <w:lsdException w:name="Smart Link" w:semiHidden="1" w:unhideWhenUsed="1"/>
   </w:latentStyles>
   <w:style w:type="paragraph" w:default="1" w:styleId="Normal">
     <w:name w:val="Normal"/>
@@ -9787,11 +9891,14 @@
   </w:style>
   <w:style w:type="character" w:default="1" w:styleId="DefaultParagraphFont">
     <w:name w:val="Default Paragraph Font"/>
-    <w:semiHidden/>
+    <w:uiPriority w:val="1"/>
+    <w:unhideWhenUsed/>
   </w:style>
   <w:style w:type="table" w:default="1" w:styleId="TableNormal">
     <w:name w:val="Normal Table"/>
+    <w:uiPriority w:val="99"/>
     <w:semiHidden/>
+    <w:unhideWhenUsed/>
     <w:tblPr>
       <w:tblInd w:w="0" w:type="dxa"/>
       <w:tblCellMar>
@@ -9804,7 +9911,9 @@
   </w:style>
   <w:style w:type="numbering" w:default="1" w:styleId="NoList">
     <w:name w:val="No List"/>
+    <w:uiPriority w:val="99"/>
     <w:semiHidden/>
+    <w:unhideWhenUsed/>
   </w:style>
   <w:style w:type="paragraph" w:styleId="Header">
     <w:name w:val="header"/>
@@ -9885,8 +9994,8 @@
       <w:szCs w:val="20"/>
     </w:rPr>
   </w:style>
-  <w:style w:type="paragraph" w:customStyle="1" w:styleId="revision">
-    <w:name w:val="revision"/>
+  <w:style w:type="paragraph" w:customStyle="1" w:styleId="Revision1">
+    <w:name w:val="Revision1"/>
     <w:basedOn w:val="Normal"/>
     <w:rsid w:val="008E36D1"/>
     <w:pPr>
@@ -9911,7 +10020,7 @@
   </w:style>
   <w:style w:type="paragraph" w:customStyle="1" w:styleId="revisiontitle">
     <w:name w:val="revisiontitle"/>
-    <w:basedOn w:val="revision"/>
+    <w:basedOn w:val="Revision1"/>
     <w:rsid w:val="008E36D1"/>
     <w:pPr>
       <w:tabs>
@@ -9944,7 +10053,7 @@
   </w:style>
   <w:style w:type="paragraph" w:customStyle="1" w:styleId="Distribution">
     <w:name w:val="Distribution"/>
-    <w:basedOn w:val="revision"/>
+    <w:basedOn w:val="Revision1"/>
     <w:rsid w:val="008E36D1"/>
     <w:pPr>
       <w:tabs>

</xml_diff>